<commit_message>
pequeñas correcciones en kps
</commit_message>
<xml_diff>
--- a/Tema 5. Parte 2. Producto de solubilidad.docx
+++ b/Tema 5. Parte 2. Producto de solubilidad.docx
@@ -547,16 +547,26 @@
     </w:p>
     <w:p>
       <w:r>
-        <w:t xml:space="preserve">Si </w:t>
-      </w:r>
-      <w:r>
-        <w:t xml:space="preserve">tiene una disolución sobresaturada con precipitado, </w:t>
-      </w:r>
-      <w:r>
-        <w:t>se</w:t>
-      </w:r>
-      <w:r>
-        <w:t xml:space="preserve"> puede produce un equilibrio entre la sal disuelta y la sal que ha precipitado, por lo que se puede representar este equilibrio </w:t>
+        <w:t xml:space="preserve">Supongamos que se tenga </w:t>
+      </w:r>
+      <w:r>
+        <w:t>una disolución sobresaturada con precipitado</w:t>
+      </w:r>
+      <w:r>
+        <w:t xml:space="preserve">. En esta </w:t>
+      </w:r>
+      <w:proofErr w:type="spellStart"/>
+      <w:proofErr w:type="gramStart"/>
+      <w:r>
+        <w:t>situación,s</w:t>
+      </w:r>
+      <w:r>
+        <w:t>e</w:t>
+      </w:r>
+      <w:proofErr w:type="spellEnd"/>
+      <w:proofErr w:type="gramEnd"/>
+      <w:r>
+        <w:t xml:space="preserve"> produce un equilibrio entre la sal disuelta y la sal que ha precipitado, por lo que se puede representar este equilibrio </w:t>
       </w:r>
       <w:r>
         <w:t>como la ecuación química de un equilibrio químico:</w:t>
@@ -626,39 +636,13 @@
             <w:rPr>
               <w:rFonts w:ascii="Cambria Math" w:hAnsi="Cambria Math"/>
             </w:rPr>
-            <m:t>(s)+</m:t>
+            <m:t>(s)</m:t>
           </m:r>
-          <m:sSub>
-            <m:sSubPr>
-              <m:ctrlPr>
-                <w:rPr>
-                  <w:rFonts w:ascii="Cambria Math" w:hAnsi="Cambria Math"/>
-                  <w:i/>
-                </w:rPr>
-              </m:ctrlPr>
-            </m:sSubPr>
-            <m:e>
-              <m:r>
-                <w:rPr>
-                  <w:rFonts w:ascii="Cambria Math" w:hAnsi="Cambria Math"/>
-                </w:rPr>
-                <m:t>H</m:t>
-              </m:r>
-            </m:e>
-            <m:sub>
-              <m:r>
-                <w:rPr>
-                  <w:rFonts w:ascii="Cambria Math" w:hAnsi="Cambria Math"/>
-                </w:rPr>
-                <m:t>2</m:t>
-              </m:r>
-            </m:sub>
-          </m:sSub>
           <m:r>
             <w:rPr>
               <w:rFonts w:ascii="Cambria Math" w:hAnsi="Cambria Math"/>
             </w:rPr>
-            <m:t>O(l)↔</m:t>
+            <m:t xml:space="preserve">⇌ </m:t>
           </m:r>
           <m:sSup>
             <m:sSupPr>
@@ -722,45 +706,7 @@
             <w:rPr>
               <w:rFonts w:ascii="Cambria Math" w:hAnsi="Cambria Math"/>
             </w:rPr>
-            <m:t>(ac)+</m:t>
-          </m:r>
-          <m:sSub>
-            <m:sSubPr>
-              <m:ctrlPr>
-                <w:rPr>
-                  <w:rFonts w:ascii="Cambria Math" w:hAnsi="Cambria Math"/>
-                  <w:i/>
-                </w:rPr>
-              </m:ctrlPr>
-            </m:sSubPr>
-            <m:e>
-              <m:r>
-                <w:rPr>
-                  <w:rFonts w:ascii="Cambria Math" w:hAnsi="Cambria Math"/>
-                </w:rPr>
-                <m:t>H</m:t>
-              </m:r>
-            </m:e>
-            <m:sub>
-              <m:r>
-                <w:rPr>
-                  <w:rFonts w:ascii="Cambria Math" w:hAnsi="Cambria Math"/>
-                </w:rPr>
-                <m:t>2</m:t>
-              </m:r>
-            </m:sub>
-          </m:sSub>
-          <m:r>
-            <w:rPr>
-              <w:rFonts w:ascii="Cambria Math" w:hAnsi="Cambria Math"/>
-            </w:rPr>
-            <m:t>O</m:t>
-          </m:r>
-          <m:r>
-            <w:rPr>
-              <w:rFonts w:ascii="Cambria Math" w:eastAsiaTheme="minorEastAsia" w:hAnsi="Cambria Math"/>
-            </w:rPr>
-            <m:t>(l)</m:t>
+            <m:t>(ac)</m:t>
           </m:r>
         </m:oMath>
       </m:oMathPara>
@@ -776,7 +722,38 @@
         <w:rPr>
           <w:rFonts w:eastAsiaTheme="minorEastAsia"/>
         </w:rPr>
-        <w:t>e puede calcular la constante de equilibrio:</w:t>
+        <w:t>e puede calcular la constante de equilibrio</w:t>
+      </w:r>
+      <w:r>
+        <w:rPr>
+          <w:rFonts w:eastAsiaTheme="minorEastAsia"/>
+        </w:rPr>
+        <w:t>, que para este de equilibrios entre una sal en estado sólida y sus iones disueltos se la llamará producto de solubilidad (</w:t>
+      </w:r>
+      <w:r>
+        <w:rPr>
+          <w:rFonts w:eastAsiaTheme="minorEastAsia"/>
+        </w:rPr>
+        <w:t>K</w:t>
+      </w:r>
+      <w:r>
+        <w:rPr>
+          <w:rFonts w:eastAsiaTheme="minorEastAsia"/>
+          <w:vertAlign w:val="subscript"/>
+        </w:rPr>
+        <w:t>PS</w:t>
+      </w:r>
+      <w:r>
+        <w:rPr>
+          <w:rFonts w:eastAsiaTheme="minorEastAsia"/>
+        </w:rPr>
+        <w:t>)</w:t>
+      </w:r>
+      <w:r>
+        <w:rPr>
+          <w:rFonts w:eastAsiaTheme="minorEastAsia"/>
+        </w:rPr>
+        <w:t>:</w:t>
       </w:r>
     </w:p>
     <w:p>
@@ -957,236 +934,6 @@
               </m:r>
             </m:sup>
           </m:sSubSup>
-        </m:oMath>
-      </m:oMathPara>
-    </w:p>
-    <w:p>
-      <w:pPr>
-        <w:rPr>
-          <w:rFonts w:eastAsiaTheme="minorEastAsia"/>
-        </w:rPr>
-      </w:pPr>
-      <w:r>
-        <w:rPr>
-          <w:rFonts w:eastAsiaTheme="minorEastAsia"/>
-        </w:rPr>
-        <w:t>En esta situación a la constante se la llamar</w:t>
-      </w:r>
-      <w:r>
-        <w:rPr>
-          <w:rFonts w:eastAsiaTheme="minorEastAsia"/>
-        </w:rPr>
-        <w:t>á</w:t>
-      </w:r>
-      <w:r>
-        <w:rPr>
-          <w:rFonts w:eastAsiaTheme="minorEastAsia"/>
-        </w:rPr>
-        <w:t xml:space="preserve"> producto de solubilidad</w:t>
-      </w:r>
-      <w:r>
-        <w:rPr>
-          <w:rFonts w:eastAsiaTheme="minorEastAsia"/>
-        </w:rPr>
-        <w:t xml:space="preserve"> y</w:t>
-      </w:r>
-      <w:r>
-        <w:rPr>
-          <w:rFonts w:eastAsiaTheme="minorEastAsia"/>
-        </w:rPr>
-        <w:t xml:space="preserve"> se escribirá como K</w:t>
-      </w:r>
-      <w:r>
-        <w:rPr>
-          <w:rFonts w:eastAsiaTheme="minorEastAsia"/>
-          <w:vertAlign w:val="subscript"/>
-        </w:rPr>
-        <w:t>PS</w:t>
-      </w:r>
-      <w:r>
-        <w:rPr>
-          <w:rFonts w:eastAsiaTheme="minorEastAsia"/>
-        </w:rPr>
-        <w:t>. Como se vio en el apartado</w:t>
-      </w:r>
-      <w:r>
-        <w:rPr>
-          <w:rFonts w:eastAsiaTheme="minorEastAsia"/>
-        </w:rPr>
-        <w:t xml:space="preserve"> </w:t>
-      </w:r>
-      <w:r>
-        <w:rPr>
-          <w:rFonts w:eastAsiaTheme="minorEastAsia"/>
-        </w:rPr>
-        <w:fldChar w:fldCharType="begin"/>
-      </w:r>
-      <w:r>
-        <w:rPr>
-          <w:rFonts w:eastAsiaTheme="minorEastAsia"/>
-        </w:rPr>
-        <w:instrText xml:space="preserve"> REF _Ref162183409 \r \h </w:instrText>
-      </w:r>
-      <w:r>
-        <w:rPr>
-          <w:rFonts w:eastAsiaTheme="minorEastAsia"/>
-        </w:rPr>
-      </w:r>
-      <w:r>
-        <w:rPr>
-          <w:rFonts w:eastAsiaTheme="minorEastAsia"/>
-        </w:rPr>
-        <w:fldChar w:fldCharType="separate"/>
-      </w:r>
-      <w:r>
-        <w:rPr>
-          <w:rFonts w:eastAsiaTheme="minorEastAsia"/>
-        </w:rPr>
-        <w:t>1</w:t>
-      </w:r>
-      <w:r>
-        <w:rPr>
-          <w:rFonts w:eastAsiaTheme="minorEastAsia"/>
-        </w:rPr>
-        <w:fldChar w:fldCharType="end"/>
-      </w:r>
-      <w:r>
-        <w:rPr>
-          <w:rFonts w:eastAsiaTheme="minorEastAsia"/>
-        </w:rPr>
-        <w:t>, los sólidos y líquidos no se incluyen en el cálculo de la constante, por eso no aparece ni la sal en estado sólido ni el agua. Teniendo en cuenta lo anterior, a efectos de cálculos de equilibrio de solubilidad se puede simplificar la ecuación anterior del siguiente modo:</w:t>
-      </w:r>
-    </w:p>
-    <w:p>
-      <w:pPr>
-        <w:rPr>
-          <w:rFonts w:eastAsiaTheme="minorEastAsia"/>
-        </w:rPr>
-      </w:pPr>
-      <m:oMathPara>
-        <m:oMath>
-          <m:sSub>
-            <m:sSubPr>
-              <m:ctrlPr>
-                <w:rPr>
-                  <w:rFonts w:ascii="Cambria Math" w:hAnsi="Cambria Math"/>
-                  <w:i/>
-                </w:rPr>
-              </m:ctrlPr>
-            </m:sSubPr>
-            <m:e>
-              <m:r>
-                <w:rPr>
-                  <w:rFonts w:ascii="Cambria Math" w:hAnsi="Cambria Math"/>
-                </w:rPr>
-                <m:t>A</m:t>
-              </m:r>
-            </m:e>
-            <m:sub>
-              <m:r>
-                <w:rPr>
-                  <w:rFonts w:ascii="Cambria Math" w:hAnsi="Cambria Math"/>
-                </w:rPr>
-                <m:t>n</m:t>
-              </m:r>
-            </m:sub>
-          </m:sSub>
-          <m:sSub>
-            <m:sSubPr>
-              <m:ctrlPr>
-                <w:rPr>
-                  <w:rFonts w:ascii="Cambria Math" w:hAnsi="Cambria Math"/>
-                  <w:i/>
-                </w:rPr>
-              </m:ctrlPr>
-            </m:sSubPr>
-            <m:e>
-              <m:r>
-                <w:rPr>
-                  <w:rFonts w:ascii="Cambria Math" w:hAnsi="Cambria Math"/>
-                </w:rPr>
-                <m:t>B</m:t>
-              </m:r>
-            </m:e>
-            <m:sub>
-              <m:r>
-                <w:rPr>
-                  <w:rFonts w:ascii="Cambria Math" w:hAnsi="Cambria Math"/>
-                </w:rPr>
-                <m:t>m</m:t>
-              </m:r>
-            </m:sub>
-          </m:sSub>
-          <m:r>
-            <w:rPr>
-              <w:rFonts w:ascii="Cambria Math" w:hAnsi="Cambria Math"/>
-            </w:rPr>
-            <m:t>(s)↔</m:t>
-          </m:r>
-          <m:sSup>
-            <m:sSupPr>
-              <m:ctrlPr>
-                <w:rPr>
-                  <w:rFonts w:ascii="Cambria Math" w:hAnsi="Cambria Math"/>
-                  <w:i/>
-                </w:rPr>
-              </m:ctrlPr>
-            </m:sSupPr>
-            <m:e>
-              <m:r>
-                <w:rPr>
-                  <w:rFonts w:ascii="Cambria Math" w:hAnsi="Cambria Math"/>
-                </w:rPr>
-                <m:t>nA</m:t>
-              </m:r>
-            </m:e>
-            <m:sup>
-              <m:r>
-                <w:rPr>
-                  <w:rFonts w:ascii="Cambria Math" w:hAnsi="Cambria Math"/>
-                </w:rPr>
-                <m:t>m+</m:t>
-              </m:r>
-            </m:sup>
-          </m:sSup>
-          <m:r>
-            <w:rPr>
-              <w:rFonts w:ascii="Cambria Math" w:hAnsi="Cambria Math"/>
-            </w:rPr>
-            <m:t>(ac)+m</m:t>
-          </m:r>
-          <m:sSup>
-            <m:sSupPr>
-              <m:ctrlPr>
-                <w:rPr>
-                  <w:rFonts w:ascii="Cambria Math" w:hAnsi="Cambria Math"/>
-                  <w:i/>
-                </w:rPr>
-              </m:ctrlPr>
-            </m:sSupPr>
-            <m:e>
-              <m:r>
-                <w:rPr>
-                  <w:rFonts w:ascii="Cambria Math" w:hAnsi="Cambria Math"/>
-                </w:rPr>
-                <m:t>B</m:t>
-              </m:r>
-            </m:e>
-            <m:sup>
-              <m:r>
-                <w:rPr>
-                  <w:rFonts w:ascii="Cambria Math" w:hAnsi="Cambria Math"/>
-                </w:rPr>
-                <m:t>n-</m:t>
-              </m:r>
-            </m:sup>
-          </m:sSup>
-          <m:r>
-            <w:rPr>
-              <w:rFonts w:ascii="Cambria Math" w:hAnsi="Cambria Math"/>
-            </w:rPr>
-            <m:t>(ac)</m:t>
-          </m:r>
         </m:oMath>
       </m:oMathPara>
     </w:p>
@@ -1321,6 +1068,9 @@
             <w:tcW w:w="992" w:type="dxa"/>
           </w:tcPr>
           <w:p>
+            <w:pPr>
+              <w:jc w:val="center"/>
+            </w:pPr>
             <w:r>
               <w:t>MgCO</w:t>
             </w:r>
@@ -1337,8 +1087,14 @@
             <w:tcW w:w="567" w:type="dxa"/>
           </w:tcPr>
           <w:p>
+            <w:pPr>
+              <w:jc w:val="center"/>
+            </w:pPr>
             <w:r>
-              <w:sym w:font="Wingdings" w:char="F0E0"/>
+              <w:rPr>
+                <w:rFonts w:ascii="Cambria Math" w:eastAsiaTheme="minorEastAsia" w:hAnsi="Cambria Math" w:cs="Cambria Math"/>
+              </w:rPr>
+              <w:t>⇌</w:t>
             </w:r>
           </w:p>
         </w:tc>
@@ -1347,6 +1103,9 @@
             <w:tcW w:w="709" w:type="dxa"/>
           </w:tcPr>
           <w:p>
+            <w:pPr>
+              <w:jc w:val="center"/>
+            </w:pPr>
             <w:r>
               <w:t>Mg</w:t>
             </w:r>
@@ -1363,6 +1122,9 @@
             <w:tcW w:w="709" w:type="dxa"/>
           </w:tcPr>
           <w:p>
+            <w:pPr>
+              <w:jc w:val="center"/>
+            </w:pPr>
             <w:r>
               <w:t>CO</w:t>
             </w:r>
@@ -1400,6 +1162,9 @@
             <w:tcW w:w="992" w:type="dxa"/>
           </w:tcPr>
           <w:p>
+            <w:pPr>
+              <w:jc w:val="center"/>
+            </w:pPr>
             <w:r>
               <w:t>s</w:t>
             </w:r>
@@ -1409,13 +1174,20 @@
           <w:tcPr>
             <w:tcW w:w="567" w:type="dxa"/>
           </w:tcPr>
-          <w:p/>
+          <w:p>
+            <w:pPr>
+              <w:jc w:val="center"/>
+            </w:pPr>
+          </w:p>
         </w:tc>
         <w:tc>
           <w:tcPr>
             <w:tcW w:w="709" w:type="dxa"/>
           </w:tcPr>
           <w:p>
+            <w:pPr>
+              <w:jc w:val="center"/>
+            </w:pPr>
             <w:r>
               <w:t>0</w:t>
             </w:r>
@@ -1426,6 +1198,9 @@
             <w:tcW w:w="709" w:type="dxa"/>
           </w:tcPr>
           <w:p>
+            <w:pPr>
+              <w:jc w:val="center"/>
+            </w:pPr>
             <w:r>
               <w:t>0</w:t>
             </w:r>
@@ -1451,6 +1226,9 @@
             <w:tcW w:w="992" w:type="dxa"/>
           </w:tcPr>
           <w:p>
+            <w:pPr>
+              <w:jc w:val="center"/>
+            </w:pPr>
             <w:r>
               <w:t>-s</w:t>
             </w:r>
@@ -1460,13 +1238,20 @@
           <w:tcPr>
             <w:tcW w:w="567" w:type="dxa"/>
           </w:tcPr>
-          <w:p/>
+          <w:p>
+            <w:pPr>
+              <w:jc w:val="center"/>
+            </w:pPr>
+          </w:p>
         </w:tc>
         <w:tc>
           <w:tcPr>
             <w:tcW w:w="709" w:type="dxa"/>
           </w:tcPr>
           <w:p>
+            <w:pPr>
+              <w:jc w:val="center"/>
+            </w:pPr>
             <w:r>
               <w:rPr>
                 <w:rFonts w:eastAsiaTheme="minorEastAsia"/>
@@ -1480,6 +1265,9 @@
             <w:tcW w:w="709" w:type="dxa"/>
           </w:tcPr>
           <w:p>
+            <w:pPr>
+              <w:jc w:val="center"/>
+            </w:pPr>
             <w:r>
               <w:rPr>
                 <w:rFonts w:eastAsiaTheme="minorEastAsia"/>
@@ -1508,6 +1296,9 @@
             <w:tcW w:w="992" w:type="dxa"/>
           </w:tcPr>
           <w:p>
+            <w:pPr>
+              <w:jc w:val="center"/>
+            </w:pPr>
             <w:r>
               <w:t>0</w:t>
             </w:r>
@@ -1517,13 +1308,20 @@
           <w:tcPr>
             <w:tcW w:w="567" w:type="dxa"/>
           </w:tcPr>
-          <w:p/>
+          <w:p>
+            <w:pPr>
+              <w:jc w:val="center"/>
+            </w:pPr>
+          </w:p>
         </w:tc>
         <w:tc>
           <w:tcPr>
             <w:tcW w:w="709" w:type="dxa"/>
           </w:tcPr>
           <w:p>
+            <w:pPr>
+              <w:jc w:val="center"/>
+            </w:pPr>
             <w:r>
               <w:rPr>
                 <w:rFonts w:eastAsiaTheme="minorEastAsia"/>
@@ -1537,6 +1335,9 @@
             <w:tcW w:w="709" w:type="dxa"/>
           </w:tcPr>
           <w:p>
+            <w:pPr>
+              <w:jc w:val="center"/>
+            </w:pPr>
             <w:r>
               <w:rPr>
                 <w:rFonts w:eastAsiaTheme="minorEastAsia"/>
@@ -1822,7 +1623,6 @@
         </w:numPr>
       </w:pPr>
       <w:r>
-        <w:lastRenderedPageBreak/>
         <w:t>Disolución insaturada: se ha añadido menos sal de la que el disolvente es capaz de disolver. En este caso, toda la sal añadida se disolverá y no habrá precipitado en el fondo.</w:t>
       </w:r>
     </w:p>
@@ -2027,6 +1827,7 @@
         </w:numPr>
       </w:pPr>
       <w:r>
+        <w:lastRenderedPageBreak/>
         <w:t>Disolución saturada: la sal añadida a la disolución es la máxima que puede disolver. En este momento no habrá precipitado, pero si se añade un poco más de sal, sí precipitará.</w:t>
       </w:r>
     </w:p>
@@ -2448,7 +2249,13 @@
             <w:rPr>
               <w:rFonts w:ascii="Cambria Math" w:hAnsi="Cambria Math"/>
             </w:rPr>
-            <m:t>AgCl (s)↔</m:t>
+            <m:t>AgCl (s)</m:t>
+          </m:r>
+          <m:r>
+            <w:rPr>
+              <w:rFonts w:ascii="Cambria Math" w:hAnsi="Cambria Math"/>
+            </w:rPr>
+            <m:t xml:space="preserve">⇌ </m:t>
           </m:r>
           <m:sSup>
             <m:sSupPr>
@@ -2554,7 +2361,13 @@
             <w:rPr>
               <w:rFonts w:ascii="Cambria Math" w:hAnsi="Cambria Math"/>
             </w:rPr>
-            <m:t>NaCl (s)↔</m:t>
+            <m:t>NaCl (s)</m:t>
+          </m:r>
+          <m:r>
+            <w:rPr>
+              <w:rFonts w:ascii="Cambria Math" w:hAnsi="Cambria Math"/>
+            </w:rPr>
+            <m:t xml:space="preserve">⇌ </m:t>
           </m:r>
           <m:sSup>
             <m:sSupPr>
@@ -2639,7 +2452,19 @@
         <w:rPr>
           <w:rFonts w:eastAsiaTheme="minorEastAsia"/>
         </w:rPr>
-        <w:t>ambas sales disueltas tendrán un ion común el Cl</w:t>
+        <w:t>ambas sales disueltas tendrán un ion común</w:t>
+      </w:r>
+      <w:r>
+        <w:rPr>
+          <w:rFonts w:eastAsiaTheme="minorEastAsia"/>
+        </w:rPr>
+        <w:t>,</w:t>
+      </w:r>
+      <w:r>
+        <w:rPr>
+          <w:rFonts w:eastAsiaTheme="minorEastAsia"/>
+        </w:rPr>
+        <w:t xml:space="preserve"> el Cl</w:t>
       </w:r>
       <w:r>
         <w:rPr>

</xml_diff>